<commit_message>
fin de journée 2
</commit_message>
<xml_diff>
--- a/Horn_Mickael_1_specifications_fonctionnelles_04252022.docx
+++ b/Horn_Mickael_1_specifications_fonctionnelles_04252022.docx
@@ -3964,6 +3964,9 @@
         <w:t>Responsables</w:t>
       </w:r>
       <w:bookmarkEnd w:id="6"/>
+      <w:r>
+        <w:t xml:space="preserve"> point de vente</w:t>
+      </w:r>
     </w:p>
     <w:p>
       <w:r>
@@ -3973,7 +3976,27 @@
         <w:t>des enjeux majeurs</w:t>
       </w:r>
       <w:r>
-        <w:t xml:space="preserve"> de ce projet est de fournir aux responsables des différents points de vente, une vue sur leur restaurant afin d’aider à prendre des décisions ainsi que de savoir concrètement ce qu’il s’y passe.</w:t>
+        <w:t xml:space="preserve"> de ce projet est de fournir aux responsables des différents points de vente, une vue sur leur restaurant afin de savoir concrètement ce qu’il s’y passe.</w:t>
+      </w:r>
+    </w:p>
+    <w:p>
+      <w:pPr>
+        <w:pStyle w:val="Titre2"/>
+      </w:pPr>
+      <w:bookmarkStart w:id="7" w:name="_Toc102396142"/>
+      <w:r>
+        <w:t>Réceptionnistes</w:t>
+      </w:r>
+      <w:bookmarkEnd w:id="7"/>
+    </w:p>
+    <w:p>
+      <w:r>
+        <w:t>Comme pour les précédents acteurs, nous allons leur facilité la tâche à travers de nouvelles fonctionnalités.</w:t>
+      </w:r>
+    </w:p>
+    <w:p>
+      <w:r>
+        <w:t>Ils pourront consulter les stocks en temps réel et informer le client par téléphone ou sur place, si la pizza qu’ils demandent est réalisable et fournir la position du livreur en temps réel.</w:t>
       </w:r>
     </w:p>
     <w:p/>
@@ -3981,20 +4004,22 @@
       <w:pPr>
         <w:pStyle w:val="Titre2"/>
       </w:pPr>
-      <w:bookmarkStart w:id="7" w:name="_Toc102396142"/>
-      <w:r>
-        <w:t>Réceptionnistes</w:t>
-      </w:r>
-      <w:bookmarkEnd w:id="7"/>
-    </w:p>
-    <w:p>
-      <w:r>
-        <w:t>Comme pour les précédents acteurs, nous allons leur facilité la tâche à travers de nouvelles fonctionnalités.</w:t>
-      </w:r>
-    </w:p>
-    <w:p>
-      <w:r>
-        <w:t>Ils pourront consulter les stocks en temps réel et informer le client par téléphone ou sur place, si la pizza qu’ils demandent est réalisable et fournir la position du livreur en temps réel.</w:t>
+      <w:r>
+        <w:lastRenderedPageBreak/>
+        <w:t>Gérants</w:t>
+      </w:r>
+    </w:p>
+    <w:p>
+      <w:r>
+        <w:t>Les personnes qui auront une vue globale sur tous les points de ventes.</w:t>
+      </w:r>
+    </w:p>
+    <w:p>
+      <w:r>
+        <w:t xml:space="preserve">Ils pourront également consulter restaurant par restaurant, tout le trafic afin </w:t>
+      </w:r>
+      <w:r>
+        <w:t>de prendre des décisions quant à l’avenir du groupe.</w:t>
       </w:r>
     </w:p>
     <w:p>
@@ -4002,7 +4027,6 @@
         <w:pStyle w:val="Titre2"/>
       </w:pPr>
       <w:r>
-        <w:lastRenderedPageBreak/>
         <w:tab/>
       </w:r>
     </w:p>
@@ -4080,12 +4104,20 @@
       </w:r>
     </w:p>
     <w:p/>
+    <w:p/>
+    <w:p/>
+    <w:p/>
+    <w:p/>
+    <w:p/>
+    <w:p/>
+    <w:p/>
     <w:p>
       <w:pPr>
         <w:pStyle w:val="Titre3"/>
       </w:pPr>
       <w:bookmarkStart w:id="10" w:name="_Toc102396145"/>
       <w:r>
+        <w:lastRenderedPageBreak/>
         <w:t>Page d’accueil</w:t>
       </w:r>
       <w:bookmarkEnd w:id="10"/>
@@ -4099,7 +4131,6 @@
         <w:rPr>
           <w:noProof/>
         </w:rPr>
-        <w:lastRenderedPageBreak/>
         <w:drawing>
           <wp:inline distT="0" distB="0" distL="0" distR="0" wp14:anchorId="621A6FAD" wp14:editId="7A61BD09">
             <wp:extent cx="5054039" cy="3600000"/>
@@ -4216,6 +4247,7 @@
       </w:pPr>
       <w:bookmarkStart w:id="12" w:name="_Toc102396147"/>
       <w:r>
+        <w:lastRenderedPageBreak/>
         <w:t>Menu &amp; Prise de commande</w:t>
       </w:r>
       <w:bookmarkEnd w:id="12"/>
@@ -4229,7 +4261,6 @@
         <w:rPr>
           <w:noProof/>
         </w:rPr>
-        <w:lastRenderedPageBreak/>
         <w:drawing>
           <wp:inline distT="0" distB="0" distL="0" distR="0" wp14:anchorId="719CDCD6" wp14:editId="53E5A87B">
             <wp:extent cx="5040778" cy="3600000"/>
@@ -4341,6 +4372,7 @@
       </w:pPr>
       <w:bookmarkStart w:id="14" w:name="_Toc102396149"/>
       <w:r>
+        <w:lastRenderedPageBreak/>
         <w:t>Paiement par carte bancaire</w:t>
       </w:r>
       <w:bookmarkEnd w:id="14"/>
@@ -4357,7 +4389,6 @@
         <w:rPr>
           <w:noProof/>
         </w:rPr>
-        <w:lastRenderedPageBreak/>
         <w:drawing>
           <wp:inline distT="0" distB="0" distL="0" distR="0" wp14:anchorId="5F1053B5" wp14:editId="7B77FD19">
             <wp:extent cx="4328015" cy="3600000"/>
@@ -4953,10 +4984,7 @@
     </w:p>
     <w:p>
       <w:r>
-        <w:t xml:space="preserve">Pizzaiola, </w:t>
-      </w:r>
-      <w:r>
-        <w:t>elle vient d’intégrer l’équipe d’OC Pizza.</w:t>
+        <w:t>Pizzaiola, elle vient d’intégrer l’équipe d’OC Pizza.</w:t>
       </w:r>
     </w:p>
     <w:p>
@@ -5217,50 +5245,123 @@
       </w:r>
     </w:p>
     <w:p>
+      <w:pPr>
+        <w:rPr>
+          <w:noProof/>
+        </w:rPr>
+      </w:pPr>
       <w:r>
         <w:t>Il pourra avoir un œil rapidement sur l’activité de son restaurant et prendre les décisions adéquates.</w:t>
       </w:r>
     </w:p>
     <w:p>
       <w:pPr>
-        <w:pStyle w:val="Titre1"/>
-      </w:pPr>
-    </w:p>
-    <w:p>
-      <w:pPr>
-        <w:pStyle w:val="Titre1"/>
-      </w:pPr>
-    </w:p>
-    <w:p>
-      <w:pPr>
-        <w:pStyle w:val="Titre1"/>
-      </w:pPr>
-    </w:p>
-    <w:p>
-      <w:pPr>
-        <w:pStyle w:val="Titre1"/>
-      </w:pPr>
-    </w:p>
-    <w:p>
-      <w:pPr>
-        <w:pStyle w:val="Titre1"/>
-      </w:pPr>
-    </w:p>
-    <w:p>
-      <w:pPr>
-        <w:pStyle w:val="Titre1"/>
-      </w:pPr>
-    </w:p>
-    <w:p>
-      <w:pPr>
-        <w:pStyle w:val="Titre1"/>
-      </w:pPr>
-    </w:p>
-    <w:p>
-      <w:pPr>
-        <w:pStyle w:val="Titre1"/>
-      </w:pPr>
-    </w:p>
+        <w:rPr>
+          <w:noProof/>
+        </w:rPr>
+      </w:pPr>
+    </w:p>
+    <w:p>
+      <w:pPr>
+        <w:pStyle w:val="Titre2"/>
+        <w:rPr>
+          <w:noProof/>
+        </w:rPr>
+      </w:pPr>
+      <w:r>
+        <w:rPr>
+          <w:noProof/>
+        </w:rPr>
+        <w:drawing>
+          <wp:anchor distT="0" distB="0" distL="114300" distR="114300" simplePos="0" relativeHeight="251665408" behindDoc="0" locked="0" layoutInCell="1" allowOverlap="1" wp14:anchorId="254512ED" wp14:editId="2BCFE989">
+            <wp:simplePos x="898358" y="5839326"/>
+            <wp:positionH relativeFrom="column">
+              <wp:align>left</wp:align>
+            </wp:positionH>
+            <wp:positionV relativeFrom="paragraph">
+              <wp:align>top</wp:align>
+            </wp:positionV>
+            <wp:extent cx="1440000" cy="1440000"/>
+            <wp:effectExtent l="0" t="0" r="0" b="0"/>
+            <wp:wrapSquare wrapText="bothSides"/>
+            <wp:docPr id="2" name="Image 2" descr="Une image contenant arbre, extérieur, personne, homme&#10;&#10;Description générée automatiquement"/>
+            <wp:cNvGraphicFramePr>
+              <a:graphicFrameLocks xmlns:a="http://schemas.openxmlformats.org/drawingml/2006/main"/>
+            </wp:cNvGraphicFramePr>
+            <a:graphic xmlns:a="http://schemas.openxmlformats.org/drawingml/2006/main">
+              <a:graphicData uri="http://schemas.openxmlformats.org/drawingml/2006/picture">
+                <pic:pic xmlns:pic="http://schemas.openxmlformats.org/drawingml/2006/picture">
+                  <pic:nvPicPr>
+                    <pic:cNvPr id="2" name="Image 2" descr="Une image contenant arbre, extérieur, personne, homme&#10;&#10;Description générée automatiquement"/>
+                    <pic:cNvPicPr/>
+                  </pic:nvPicPr>
+                  <pic:blipFill>
+                    <a:blip r:embed="rId23" cstate="print">
+                      <a:extLst>
+                        <a:ext uri="{28A0092B-C50C-407E-A947-70E740481C1C}">
+                          <a14:useLocalDpi xmlns:a14="http://schemas.microsoft.com/office/drawing/2010/main" val="0"/>
+                        </a:ext>
+                      </a:extLst>
+                    </a:blip>
+                    <a:stretch>
+                      <a:fillRect/>
+                    </a:stretch>
+                  </pic:blipFill>
+                  <pic:spPr>
+                    <a:xfrm>
+                      <a:off x="0" y="0"/>
+                      <a:ext cx="1440000" cy="1440000"/>
+                    </a:xfrm>
+                    <a:prstGeom prst="rect">
+                      <a:avLst/>
+                    </a:prstGeom>
+                  </pic:spPr>
+                </pic:pic>
+              </a:graphicData>
+            </a:graphic>
+          </wp:anchor>
+        </w:drawing>
+      </w:r>
+      <w:r>
+        <w:rPr>
+          <w:noProof/>
+        </w:rPr>
+        <w:t>Paul</w:t>
+      </w:r>
+    </w:p>
+    <w:p>
+      <w:pPr>
+        <w:rPr>
+          <w:noProof/>
+        </w:rPr>
+      </w:pPr>
+      <w:r>
+        <w:rPr>
+          <w:noProof/>
+        </w:rPr>
+        <w:t>Paul est un des principaux gérants du groupe.</w:t>
+      </w:r>
+    </w:p>
+    <w:p>
+      <w:pPr>
+        <w:rPr>
+          <w:noProof/>
+        </w:rPr>
+      </w:pPr>
+      <w:r>
+        <w:rPr>
+          <w:noProof/>
+        </w:rPr>
+        <w:t>Son rôle est très important car c’est une des personnes qui va prendre les décisions pour l’avenir d’OC Pizza et il a besoin de voir ce qu’il se passe avec précision dans les points de ventes.</w:t>
+      </w:r>
+      <w:r>
+        <w:rPr>
+          <w:noProof/>
+        </w:rPr>
+        <w:br w:type="textWrapping" w:clear="all"/>
+      </w:r>
+    </w:p>
+    <w:p/>
     <w:p>
       <w:pPr>
         <w:pStyle w:val="Titre1"/>
@@ -5330,7 +5431,6 @@
       </w:pPr>
       <w:bookmarkStart w:id="27" w:name="_Toc102396162"/>
       <w:r>
-        <w:lastRenderedPageBreak/>
         <w:t xml:space="preserve">Site </w:t>
       </w:r>
       <w:r>
@@ -5394,7 +5494,7 @@
                     <pic:cNvPicPr/>
                   </pic:nvPicPr>
                   <pic:blipFill>
-                    <a:blip r:embed="rId23">
+                    <a:blip r:embed="rId24">
                       <a:extLst>
                         <a:ext uri="{28A0092B-C50C-407E-A947-70E740481C1C}">
                           <a14:useLocalDpi xmlns:a14="http://schemas.microsoft.com/office/drawing/2010/main" val="0"/>
@@ -5449,6 +5549,7 @@
           <w:iCs w:val="0"/>
           <w:color w:val="2E74B5" w:themeColor="accent5" w:themeShade="BF"/>
         </w:rPr>
+        <w:lastRenderedPageBreak/>
         <w:t>To do</w:t>
       </w:r>
     </w:p>
@@ -5543,7 +5644,7 @@
       <w:r>
         <w:t xml:space="preserve">ail doit être sous la forme : </w:t>
       </w:r>
-      <w:hyperlink r:id="rId24" w:history="1">
+      <w:hyperlink r:id="rId25" w:history="1">
         <w:r>
           <w:rPr>
             <w:rStyle w:val="Lienhypertexte"/>
@@ -5596,7 +5697,6 @@
         <w:pStyle w:val="Titre4"/>
       </w:pPr>
       <w:r>
-        <w:lastRenderedPageBreak/>
         <w:t>S’identifier</w:t>
       </w:r>
     </w:p>
@@ -5624,7 +5724,7 @@
                     <pic:cNvPicPr/>
                   </pic:nvPicPr>
                   <pic:blipFill>
-                    <a:blip r:embed="rId25">
+                    <a:blip r:embed="rId26">
                       <a:extLst>
                         <a:ext uri="{28A0092B-C50C-407E-A947-70E740481C1C}">
                           <a14:useLocalDpi xmlns:a14="http://schemas.microsoft.com/office/drawing/2010/main" val="0"/>
@@ -5769,6 +5869,7 @@
         <w:rPr>
           <w:noProof/>
         </w:rPr>
+        <w:lastRenderedPageBreak/>
         <w:drawing>
           <wp:inline distT="0" distB="0" distL="0" distR="0" wp14:anchorId="281DC81A" wp14:editId="5E9E36B1">
             <wp:extent cx="3086100" cy="1511300"/>
@@ -5785,7 +5886,7 @@
                     <pic:cNvPicPr/>
                   </pic:nvPicPr>
                   <pic:blipFill>
-                    <a:blip r:embed="rId26">
+                    <a:blip r:embed="rId27">
                       <a:extLst>
                         <a:ext uri="{28A0092B-C50C-407E-A947-70E740481C1C}">
                           <a14:useLocalDpi xmlns:a14="http://schemas.microsoft.com/office/drawing/2010/main" val="0"/>
@@ -5888,7 +5989,6 @@
         <w:pStyle w:val="Titre4"/>
       </w:pPr>
       <w:r>
-        <w:lastRenderedPageBreak/>
         <w:t>Ajout au panier</w:t>
       </w:r>
     </w:p>
@@ -5917,7 +6017,7 @@
                     <pic:cNvPicPr/>
                   </pic:nvPicPr>
                   <pic:blipFill>
-                    <a:blip r:embed="rId27">
+                    <a:blip r:embed="rId28">
                       <a:extLst>
                         <a:ext uri="{28A0092B-C50C-407E-A947-70E740481C1C}">
                           <a14:useLocalDpi xmlns:a14="http://schemas.microsoft.com/office/drawing/2010/main" val="0"/>
@@ -6066,7 +6166,7 @@
                     <pic:cNvPicPr/>
                   </pic:nvPicPr>
                   <pic:blipFill>
-                    <a:blip r:embed="rId28">
+                    <a:blip r:embed="rId29">
                       <a:extLst>
                         <a:ext uri="{28A0092B-C50C-407E-A947-70E740481C1C}">
                           <a14:useLocalDpi xmlns:a14="http://schemas.microsoft.com/office/drawing/2010/main" val="0"/>
@@ -6186,7 +6286,6 @@
       </w:pPr>
       <w:bookmarkStart w:id="30" w:name="_Toc102396165"/>
       <w:r>
-        <w:lastRenderedPageBreak/>
         <w:t>Paiement</w:t>
       </w:r>
       <w:bookmarkEnd w:id="30"/>
@@ -6225,7 +6324,7 @@
                     <pic:cNvPicPr/>
                   </pic:nvPicPr>
                   <pic:blipFill>
-                    <a:blip r:embed="rId29">
+                    <a:blip r:embed="rId30">
                       <a:extLst>
                         <a:ext uri="{28A0092B-C50C-407E-A947-70E740481C1C}">
                           <a14:useLocalDpi xmlns:a14="http://schemas.microsoft.com/office/drawing/2010/main" val="0"/>
@@ -6321,6 +6420,7 @@
     </w:p>
     <w:p>
       <w:r>
+        <w:lastRenderedPageBreak/>
         <w:tab/>
       </w:r>
     </w:p>
@@ -6372,7 +6472,7 @@
                     <pic:cNvPicPr/>
                   </pic:nvPicPr>
                   <pic:blipFill>
-                    <a:blip r:embed="rId30">
+                    <a:blip r:embed="rId31">
                       <a:extLst>
                         <a:ext uri="{28A0092B-C50C-407E-A947-70E740481C1C}">
                           <a14:useLocalDpi xmlns:a14="http://schemas.microsoft.com/office/drawing/2010/main" val="0"/>
@@ -6509,139 +6609,6 @@
                 <pic:pic xmlns:pic="http://schemas.openxmlformats.org/drawingml/2006/picture">
                   <pic:nvPicPr>
                     <pic:cNvPr id="140" name="Image 140" descr="Une image contenant texte&#10;&#10;Description générée automatiquement"/>
-                    <pic:cNvPicPr/>
-                  </pic:nvPicPr>
-                  <pic:blipFill>
-                    <a:blip r:embed="rId31">
-                      <a:extLst>
-                        <a:ext uri="{28A0092B-C50C-407E-A947-70E740481C1C}">
-                          <a14:useLocalDpi xmlns:a14="http://schemas.microsoft.com/office/drawing/2010/main" val="0"/>
-                        </a:ext>
-                      </a:extLst>
-                    </a:blip>
-                    <a:stretch>
-                      <a:fillRect/>
-                    </a:stretch>
-                  </pic:blipFill>
-                  <pic:spPr>
-                    <a:xfrm>
-                      <a:off x="0" y="0"/>
-                      <a:ext cx="3060700" cy="2247900"/>
-                    </a:xfrm>
-                    <a:prstGeom prst="rect">
-                      <a:avLst/>
-                    </a:prstGeom>
-                    <a:ln w="3175" cap="sq">
-                      <a:solidFill>
-                        <a:srgbClr val="000000"/>
-                      </a:solidFill>
-                      <a:prstDash val="solid"/>
-                      <a:miter lim="800000"/>
-                    </a:ln>
-                    <a:effectLst>
-                      <a:outerShdw blurRad="50800" dist="38100" dir="2700000" algn="tl" rotWithShape="0">
-                        <a:srgbClr val="000000">
-                          <a:alpha val="43000"/>
-                        </a:srgbClr>
-                      </a:outerShdw>
-                    </a:effectLst>
-                  </pic:spPr>
-                </pic:pic>
-              </a:graphicData>
-            </a:graphic>
-          </wp:inline>
-        </w:drawing>
-      </w:r>
-    </w:p>
-    <w:p>
-      <w:pPr>
-        <w:rPr>
-          <w:i/>
-          <w:iCs w:val="0"/>
-          <w:color w:val="2E74B5" w:themeColor="accent5" w:themeShade="BF"/>
-        </w:rPr>
-      </w:pPr>
-      <w:r>
-        <w:rPr>
-          <w:i/>
-          <w:iCs w:val="0"/>
-          <w:color w:val="2E74B5" w:themeColor="accent5" w:themeShade="BF"/>
-        </w:rPr>
-        <w:t>To do</w:t>
-      </w:r>
-    </w:p>
-    <w:p>
-      <w:pPr>
-        <w:pStyle w:val="Paragraphedeliste"/>
-        <w:numPr>
-          <w:ilvl w:val="0"/>
-          <w:numId w:val="12"/>
-        </w:numPr>
-      </w:pPr>
-      <w:r>
-        <w:t>Proposer un bouton "Modifier la commande" ou Jean pourra choisir ses changements</w:t>
-      </w:r>
-    </w:p>
-    <w:p>
-      <w:pPr>
-        <w:rPr>
-          <w:i/>
-          <w:iCs w:val="0"/>
-          <w:color w:val="2E74B5" w:themeColor="accent5" w:themeShade="BF"/>
-        </w:rPr>
-      </w:pPr>
-      <w:r>
-        <w:rPr>
-          <w:i/>
-          <w:iCs w:val="0"/>
-          <w:color w:val="2E74B5" w:themeColor="accent5" w:themeShade="BF"/>
-        </w:rPr>
-        <w:t>Règles</w:t>
-      </w:r>
-    </w:p>
-    <w:p>
-      <w:pPr>
-        <w:pStyle w:val="Paragraphedeliste"/>
-        <w:numPr>
-          <w:ilvl w:val="0"/>
-          <w:numId w:val="12"/>
-        </w:numPr>
-      </w:pPr>
-      <w:r>
-        <w:t>Cette action n'est possible que si la commande n'a pas encore été préparée</w:t>
-      </w:r>
-    </w:p>
-    <w:p/>
-    <w:p>
-      <w:pPr>
-        <w:pStyle w:val="Titre4"/>
-      </w:pPr>
-      <w:r>
-        <w:t>Annulation de la commande</w:t>
-      </w:r>
-    </w:p>
-    <w:p/>
-    <w:p>
-      <w:pPr>
-        <w:jc w:val="center"/>
-      </w:pPr>
-      <w:r>
-        <w:rPr>
-          <w:noProof/>
-        </w:rPr>
-        <w:drawing>
-          <wp:inline distT="0" distB="0" distL="0" distR="0" wp14:anchorId="3D7CEBB1" wp14:editId="32694BEA">
-            <wp:extent cx="3060700" cy="2247900"/>
-            <wp:effectExtent l="38100" t="38100" r="88900" b="88900"/>
-            <wp:docPr id="141" name="Image 141" descr="Une image contenant texte&#10;&#10;Description générée automatiquement"/>
-            <wp:cNvGraphicFramePr>
-              <a:graphicFrameLocks xmlns:a="http://schemas.openxmlformats.org/drawingml/2006/main" noChangeAspect="1"/>
-            </wp:cNvGraphicFramePr>
-            <a:graphic xmlns:a="http://schemas.openxmlformats.org/drawingml/2006/main">
-              <a:graphicData uri="http://schemas.openxmlformats.org/drawingml/2006/picture">
-                <pic:pic xmlns:pic="http://schemas.openxmlformats.org/drawingml/2006/picture">
-                  <pic:nvPicPr>
-                    <pic:cNvPr id="141" name="Image 141" descr="Une image contenant texte&#10;&#10;Description générée automatiquement"/>
                     <pic:cNvPicPr/>
                   </pic:nvPicPr>
                   <pic:blipFill>
@@ -6712,7 +6679,7 @@
         </w:numPr>
       </w:pPr>
       <w:r>
-        <w:t>Proposer un bouton "Annuler la commande" en cas de rétractation de Jean</w:t>
+        <w:t>Proposer un bouton "Modifier la commande" ou Jean pourra choisir ses changements</w:t>
       </w:r>
     </w:p>
     <w:p>
@@ -6745,32 +6712,18 @@
         <w:t>Cette action n'est possible que si la commande n'a pas encore été préparée</w:t>
       </w:r>
     </w:p>
-    <w:p>
-      <w:pPr>
-        <w:pStyle w:val="Titre2"/>
-      </w:pPr>
-      <w:bookmarkStart w:id="32" w:name="_Toc102396167"/>
-      <w:r>
-        <w:t>Site web administration</w:t>
-      </w:r>
-      <w:bookmarkEnd w:id="32"/>
-    </w:p>
-    <w:p>
-      <w:pPr>
-        <w:pStyle w:val="Titre3"/>
-      </w:pPr>
-      <w:r>
-        <w:tab/>
-      </w:r>
-      <w:bookmarkStart w:id="33" w:name="_Toc102396168"/>
-      <w:r>
-        <w:t>Authentification</w:t>
-      </w:r>
-      <w:bookmarkEnd w:id="33"/>
-    </w:p>
     <w:p/>
     <w:p>
       <w:pPr>
+        <w:pStyle w:val="Titre4"/>
+      </w:pPr>
+      <w:r>
+        <w:t>Annulation de la commande</w:t>
+      </w:r>
+    </w:p>
+    <w:p/>
+    <w:p>
+      <w:pPr>
         <w:jc w:val="center"/>
       </w:pPr>
       <w:r>
@@ -6778,10 +6731,10 @@
           <w:noProof/>
         </w:rPr>
         <w:drawing>
-          <wp:inline distT="0" distB="0" distL="0" distR="0" wp14:anchorId="5F755FEA" wp14:editId="4C43CBD8">
-            <wp:extent cx="3035300" cy="1689100"/>
+          <wp:inline distT="0" distB="0" distL="0" distR="0" wp14:anchorId="3D7CEBB1" wp14:editId="32694BEA">
+            <wp:extent cx="3060700" cy="2247900"/>
             <wp:effectExtent l="38100" t="38100" r="88900" b="88900"/>
-            <wp:docPr id="142" name="Image 142" descr="Une image contenant texte&#10;&#10;Description générée automatiquement"/>
+            <wp:docPr id="141" name="Image 141" descr="Une image contenant texte&#10;&#10;Description générée automatiquement"/>
             <wp:cNvGraphicFramePr>
               <a:graphicFrameLocks xmlns:a="http://schemas.openxmlformats.org/drawingml/2006/main" noChangeAspect="1"/>
             </wp:cNvGraphicFramePr>
@@ -6789,7 +6742,7 @@
               <a:graphicData uri="http://schemas.openxmlformats.org/drawingml/2006/picture">
                 <pic:pic xmlns:pic="http://schemas.openxmlformats.org/drawingml/2006/picture">
                   <pic:nvPicPr>
-                    <pic:cNvPr id="142" name="Image 142" descr="Une image contenant texte&#10;&#10;Description générée automatiquement"/>
+                    <pic:cNvPr id="141" name="Image 141" descr="Une image contenant texte&#10;&#10;Description générée automatiquement"/>
                     <pic:cNvPicPr/>
                   </pic:nvPicPr>
                   <pic:blipFill>
@@ -6807,7 +6760,7 @@
                   <pic:spPr>
                     <a:xfrm>
                       <a:off x="0" y="0"/>
-                      <a:ext cx="3035300" cy="1689100"/>
+                      <a:ext cx="3060700" cy="2247900"/>
                     </a:xfrm>
                     <a:prstGeom prst="rect">
                       <a:avLst/>
@@ -6860,7 +6813,24 @@
         </w:numPr>
       </w:pPr>
       <w:r>
-        <w:t>A l'arrivée sur le site, proposer un popup ou on devra rentrer son Login / Mot de passe</w:t>
+        <w:t>Proposer un bouton "Annuler la commande" en cas de rétractation de Jean</w:t>
+      </w:r>
+    </w:p>
+    <w:p>
+      <w:pPr>
+        <w:rPr>
+          <w:i/>
+          <w:iCs w:val="0"/>
+          <w:color w:val="2E74B5" w:themeColor="accent5" w:themeShade="BF"/>
+        </w:rPr>
+      </w:pPr>
+      <w:r>
+        <w:rPr>
+          <w:i/>
+          <w:iCs w:val="0"/>
+          <w:color w:val="2E74B5" w:themeColor="accent5" w:themeShade="BF"/>
+        </w:rPr>
+        <w:t>Règles</w:t>
       </w:r>
     </w:p>
     <w:p>
@@ -6872,64 +6842,31 @@
         </w:numPr>
       </w:pPr>
       <w:r>
-        <w:t>Adapter l'interface en fonction du salarié (ici Kevin, qui est responsable, lui afficher les menus qui lui sont attribués)</w:t>
-      </w:r>
-    </w:p>
-    <w:p>
-      <w:pPr>
-        <w:rPr>
-          <w:i/>
-          <w:iCs w:val="0"/>
-          <w:color w:val="2E74B5" w:themeColor="accent5" w:themeShade="BF"/>
-        </w:rPr>
-      </w:pPr>
-      <w:r>
-        <w:rPr>
-          <w:i/>
-          <w:iCs w:val="0"/>
-          <w:color w:val="2E74B5" w:themeColor="accent5" w:themeShade="BF"/>
-        </w:rPr>
-        <w:t>Règles</w:t>
-      </w:r>
-    </w:p>
-    <w:p>
-      <w:pPr>
-        <w:pStyle w:val="Paragraphedeliste"/>
-        <w:numPr>
-          <w:ilvl w:val="0"/>
-          <w:numId w:val="12"/>
-        </w:numPr>
-      </w:pPr>
-      <w:r>
-        <w:t>Les champs d'authentifications doivent être remplis</w:t>
-      </w:r>
+        <w:t>Cette action n'est possible que si la commande n'a pas encore été préparée</w:t>
+      </w:r>
+    </w:p>
+    <w:p>
+      <w:pPr>
+        <w:pStyle w:val="Titre2"/>
+      </w:pPr>
+      <w:bookmarkStart w:id="32" w:name="_Toc102396167"/>
+      <w:r>
+        <w:t>Site web administration</w:t>
+      </w:r>
+      <w:bookmarkEnd w:id="32"/>
     </w:p>
     <w:p>
       <w:pPr>
         <w:pStyle w:val="Titre3"/>
       </w:pPr>
-    </w:p>
-    <w:p>
-      <w:pPr>
-        <w:pStyle w:val="Titre3"/>
-      </w:pPr>
-      <w:bookmarkStart w:id="34" w:name="_Toc102396169"/>
-      <w:r>
-        <w:t>Gestion restaurant</w:t>
-      </w:r>
-      <w:bookmarkEnd w:id="34"/>
-    </w:p>
-    <w:p>
-      <w:pPr>
-        <w:pStyle w:val="Titre4"/>
-        <w:ind w:firstLine="708"/>
-      </w:pPr>
-      <w:r>
-        <w:t>État des stock</w:t>
-      </w:r>
-      <w:r>
-        <w:t>s</w:t>
-      </w:r>
+      <w:r>
+        <w:tab/>
+      </w:r>
+      <w:bookmarkStart w:id="33" w:name="_Toc102396168"/>
+      <w:r>
+        <w:t>Authentification</w:t>
+      </w:r>
+      <w:bookmarkEnd w:id="33"/>
     </w:p>
     <w:p/>
     <w:p>
@@ -6941,10 +6878,10 @@
           <w:noProof/>
         </w:rPr>
         <w:drawing>
-          <wp:inline distT="0" distB="0" distL="0" distR="0" wp14:anchorId="30A22F73" wp14:editId="511BD1E5">
+          <wp:inline distT="0" distB="0" distL="0" distR="0" wp14:anchorId="5F755FEA" wp14:editId="4C43CBD8">
             <wp:extent cx="3035300" cy="1689100"/>
             <wp:effectExtent l="38100" t="38100" r="88900" b="88900"/>
-            <wp:docPr id="143" name="Image 143" descr="Une image contenant texte&#10;&#10;Description générée automatiquement"/>
+            <wp:docPr id="142" name="Image 142" descr="Une image contenant texte&#10;&#10;Description générée automatiquement"/>
             <wp:cNvGraphicFramePr>
               <a:graphicFrameLocks xmlns:a="http://schemas.openxmlformats.org/drawingml/2006/main" noChangeAspect="1"/>
             </wp:cNvGraphicFramePr>
@@ -6952,7 +6889,7 @@
               <a:graphicData uri="http://schemas.openxmlformats.org/drawingml/2006/picture">
                 <pic:pic xmlns:pic="http://schemas.openxmlformats.org/drawingml/2006/picture">
                   <pic:nvPicPr>
-                    <pic:cNvPr id="143" name="Image 143" descr="Une image contenant texte&#10;&#10;Description générée automatiquement"/>
+                    <pic:cNvPr id="142" name="Image 142" descr="Une image contenant texte&#10;&#10;Description générée automatiquement"/>
                     <pic:cNvPicPr/>
                   </pic:nvPicPr>
                   <pic:blipFill>
@@ -7023,13 +6960,7 @@
         </w:numPr>
       </w:pPr>
       <w:r>
-        <w:t>Ajout d'un bouton "</w:t>
-      </w:r>
-      <w:r>
-        <w:t>État</w:t>
-      </w:r>
-      <w:r>
-        <w:t xml:space="preserve"> des stocks"</w:t>
+        <w:t>A l'arrivée sur le site, proposer à l'utilisateur de s'identifier (Login / Mot de passe)</w:t>
       </w:r>
     </w:p>
     <w:p>
@@ -7041,10 +6972,25 @@
         </w:numPr>
       </w:pPr>
       <w:r>
-        <w:t>État</w:t>
-      </w:r>
-      <w:r>
-        <w:t xml:space="preserve"> des stocks, par ingrédient</w:t>
+        <w:t>Adapter l'interface en fonction du salarié (ici Kevin, qui est responsable, lui afficher les menus qui lui sont attribués)</w:t>
+      </w:r>
+    </w:p>
+    <w:p>
+      <w:pPr>
+        <w:rPr>
+          <w:i/>
+          <w:iCs w:val="0"/>
+          <w:color w:val="2E74B5" w:themeColor="accent5" w:themeShade="BF"/>
+        </w:rPr>
+      </w:pPr>
+      <w:r>
+        <w:rPr>
+          <w:i/>
+          <w:iCs w:val="0"/>
+          <w:color w:val="2E74B5" w:themeColor="accent5" w:themeShade="BF"/>
+        </w:rPr>
+        <w:lastRenderedPageBreak/>
+        <w:t>Règles</w:t>
       </w:r>
     </w:p>
     <w:p>
@@ -7056,45 +7002,47 @@
         </w:numPr>
       </w:pPr>
       <w:r>
-        <w:t>Afficher les pizzas non disponibles</w:t>
-      </w:r>
-    </w:p>
+        <w:t>Les champs d'authentifications doivent être remplis</w:t>
+      </w:r>
+    </w:p>
+    <w:p>
+      <w:pPr>
+        <w:pStyle w:val="Titre3"/>
+      </w:pPr>
+    </w:p>
+    <w:p>
+      <w:pPr>
+        <w:pStyle w:val="Titre3"/>
+      </w:pPr>
+      <w:bookmarkStart w:id="34" w:name="_Toc102396169"/>
+      <w:r>
+        <w:t>Gestion restaurant</w:t>
+      </w:r>
+      <w:bookmarkEnd w:id="34"/>
+    </w:p>
+    <w:p>
+      <w:pPr>
+        <w:pStyle w:val="Titre4"/>
+        <w:ind w:firstLine="708"/>
+      </w:pPr>
+      <w:r>
+        <w:t>État des stocks</w:t>
+      </w:r>
+    </w:p>
+    <w:p/>
     <w:p>
       <w:pPr>
         <w:jc w:val="center"/>
       </w:pPr>
-    </w:p>
-    <w:p>
-      <w:pPr>
-        <w:pStyle w:val="Titre4"/>
-      </w:pPr>
-      <w:r>
-        <w:t>Commandes en attente</w:t>
-      </w:r>
-    </w:p>
-    <w:p>
-      <w:pPr>
-        <w:jc w:val="center"/>
-      </w:pPr>
-    </w:p>
-    <w:p>
-      <w:pPr>
-        <w:jc w:val="center"/>
-      </w:pPr>
-    </w:p>
-    <w:p>
-      <w:pPr>
-        <w:jc w:val="center"/>
-      </w:pPr>
       <w:r>
         <w:rPr>
           <w:noProof/>
         </w:rPr>
         <w:drawing>
-          <wp:inline distT="0" distB="0" distL="0" distR="0" wp14:anchorId="3D1DBFB1" wp14:editId="4DF62E27">
+          <wp:inline distT="0" distB="0" distL="0" distR="0" wp14:anchorId="30A22F73" wp14:editId="511BD1E5">
             <wp:extent cx="3035300" cy="1689100"/>
             <wp:effectExtent l="38100" t="38100" r="88900" b="88900"/>
-            <wp:docPr id="144" name="Image 144" descr="Une image contenant texte&#10;&#10;Description générée automatiquement"/>
+            <wp:docPr id="143" name="Image 143" descr="Une image contenant texte&#10;&#10;Description générée automatiquement"/>
             <wp:cNvGraphicFramePr>
               <a:graphicFrameLocks xmlns:a="http://schemas.openxmlformats.org/drawingml/2006/main" noChangeAspect="1"/>
             </wp:cNvGraphicFramePr>
@@ -7102,7 +7050,7 @@
               <a:graphicData uri="http://schemas.openxmlformats.org/drawingml/2006/picture">
                 <pic:pic xmlns:pic="http://schemas.openxmlformats.org/drawingml/2006/picture">
                   <pic:nvPicPr>
-                    <pic:cNvPr id="144" name="Image 144" descr="Une image contenant texte&#10;&#10;Description générée automatiquement"/>
+                    <pic:cNvPr id="143" name="Image 143" descr="Une image contenant texte&#10;&#10;Description générée automatiquement"/>
                     <pic:cNvPicPr/>
                   </pic:nvPicPr>
                   <pic:blipFill>
@@ -7149,11 +7097,6 @@
     </w:p>
     <w:p>
       <w:pPr>
-        <w:jc w:val="center"/>
-      </w:pPr>
-    </w:p>
-    <w:p>
-      <w:pPr>
         <w:rPr>
           <w:i/>
           <w:iCs w:val="0"/>
@@ -7178,7 +7121,7 @@
         </w:numPr>
       </w:pPr>
       <w:r>
-        <w:t>Ajout d'un bouton "Commandes en attente"</w:t>
+        <w:t>Ajout d'un bouton "État des stocks"</w:t>
       </w:r>
     </w:p>
     <w:p>
@@ -7190,36 +7133,57 @@
         </w:numPr>
       </w:pPr>
       <w:r>
-        <w:t>Les commandes en attente apparaissent sous forme de liste (numéro de commande, détails de la commande, moyen de paiement utilisé)</w:t>
-      </w:r>
-    </w:p>
-    <w:p/>
+        <w:t>État des stocks, par ingrédient</w:t>
+      </w:r>
+    </w:p>
+    <w:p>
+      <w:pPr>
+        <w:pStyle w:val="Paragraphedeliste"/>
+        <w:numPr>
+          <w:ilvl w:val="0"/>
+          <w:numId w:val="12"/>
+        </w:numPr>
+      </w:pPr>
+      <w:r>
+        <w:t>Afficher les pizzas non disponibles</w:t>
+      </w:r>
+    </w:p>
+    <w:p>
+      <w:pPr>
+        <w:jc w:val="center"/>
+      </w:pPr>
+    </w:p>
     <w:p>
       <w:pPr>
         <w:pStyle w:val="Titre4"/>
       </w:pPr>
       <w:r>
-        <w:t>Commandes en préparation</w:t>
-      </w:r>
-    </w:p>
-    <w:p/>
-    <w:p>
-      <w:pPr>
-        <w:pStyle w:val="Titre4"/>
-        <w:tabs>
-          <w:tab w:val="left" w:pos="1149"/>
-        </w:tabs>
+        <w:t>Commandes en attente</w:t>
+      </w:r>
+    </w:p>
+    <w:p>
+      <w:pPr>
         <w:jc w:val="center"/>
       </w:pPr>
+    </w:p>
+    <w:p>
+      <w:pPr>
+        <w:jc w:val="center"/>
+      </w:pPr>
+    </w:p>
+    <w:p>
+      <w:pPr>
+        <w:jc w:val="center"/>
+      </w:pPr>
       <w:r>
         <w:rPr>
           <w:noProof/>
         </w:rPr>
         <w:drawing>
-          <wp:inline distT="0" distB="0" distL="0" distR="0" wp14:anchorId="0BEF57D8" wp14:editId="0494E7AA">
+          <wp:inline distT="0" distB="0" distL="0" distR="0" wp14:anchorId="3D1DBFB1" wp14:editId="4DF62E27">
             <wp:extent cx="3035300" cy="1689100"/>
             <wp:effectExtent l="38100" t="38100" r="88900" b="88900"/>
-            <wp:docPr id="145" name="Image 145" descr="Une image contenant texte&#10;&#10;Description générée automatiquement"/>
+            <wp:docPr id="144" name="Image 144" descr="Une image contenant texte&#10;&#10;Description générée automatiquement"/>
             <wp:cNvGraphicFramePr>
               <a:graphicFrameLocks xmlns:a="http://schemas.openxmlformats.org/drawingml/2006/main" noChangeAspect="1"/>
             </wp:cNvGraphicFramePr>
@@ -7227,7 +7191,7 @@
               <a:graphicData uri="http://schemas.openxmlformats.org/drawingml/2006/picture">
                 <pic:pic xmlns:pic="http://schemas.openxmlformats.org/drawingml/2006/picture">
                   <pic:nvPicPr>
-                    <pic:cNvPr id="145" name="Image 145" descr="Une image contenant texte&#10;&#10;Description générée automatiquement"/>
+                    <pic:cNvPr id="144" name="Image 144" descr="Une image contenant texte&#10;&#10;Description générée automatiquement"/>
                     <pic:cNvPicPr/>
                   </pic:nvPicPr>
                   <pic:blipFill>
@@ -7272,6 +7236,132 @@
         </w:drawing>
       </w:r>
     </w:p>
+    <w:p>
+      <w:pPr>
+        <w:jc w:val="center"/>
+      </w:pPr>
+    </w:p>
+    <w:p>
+      <w:pPr>
+        <w:rPr>
+          <w:i/>
+          <w:iCs w:val="0"/>
+          <w:color w:val="2E74B5" w:themeColor="accent5" w:themeShade="BF"/>
+        </w:rPr>
+      </w:pPr>
+      <w:r>
+        <w:rPr>
+          <w:i/>
+          <w:iCs w:val="0"/>
+          <w:color w:val="2E74B5" w:themeColor="accent5" w:themeShade="BF"/>
+        </w:rPr>
+        <w:t>To do</w:t>
+      </w:r>
+    </w:p>
+    <w:p>
+      <w:pPr>
+        <w:pStyle w:val="Paragraphedeliste"/>
+        <w:numPr>
+          <w:ilvl w:val="0"/>
+          <w:numId w:val="12"/>
+        </w:numPr>
+      </w:pPr>
+      <w:r>
+        <w:t>Ajout d'un bouton "Commandes en attente"</w:t>
+      </w:r>
+    </w:p>
+    <w:p>
+      <w:pPr>
+        <w:pStyle w:val="Paragraphedeliste"/>
+        <w:numPr>
+          <w:ilvl w:val="0"/>
+          <w:numId w:val="12"/>
+        </w:numPr>
+      </w:pPr>
+      <w:r>
+        <w:lastRenderedPageBreak/>
+        <w:t>Les commandes en attente apparaissent sous forme de liste (numéro de commande, détails de la commande, moyen de paiement utilisé)</w:t>
+      </w:r>
+    </w:p>
+    <w:p/>
+    <w:p>
+      <w:pPr>
+        <w:pStyle w:val="Titre4"/>
+      </w:pPr>
+      <w:r>
+        <w:t>Commandes en préparation</w:t>
+      </w:r>
+    </w:p>
+    <w:p/>
+    <w:p>
+      <w:pPr>
+        <w:pStyle w:val="Titre4"/>
+        <w:tabs>
+          <w:tab w:val="left" w:pos="1149"/>
+        </w:tabs>
+        <w:jc w:val="center"/>
+      </w:pPr>
+      <w:r>
+        <w:rPr>
+          <w:noProof/>
+        </w:rPr>
+        <w:drawing>
+          <wp:inline distT="0" distB="0" distL="0" distR="0" wp14:anchorId="0BEF57D8" wp14:editId="0494E7AA">
+            <wp:extent cx="3035300" cy="1689100"/>
+            <wp:effectExtent l="38100" t="38100" r="88900" b="88900"/>
+            <wp:docPr id="145" name="Image 145" descr="Une image contenant texte&#10;&#10;Description générée automatiquement"/>
+            <wp:cNvGraphicFramePr>
+              <a:graphicFrameLocks xmlns:a="http://schemas.openxmlformats.org/drawingml/2006/main" noChangeAspect="1"/>
+            </wp:cNvGraphicFramePr>
+            <a:graphic xmlns:a="http://schemas.openxmlformats.org/drawingml/2006/main">
+              <a:graphicData uri="http://schemas.openxmlformats.org/drawingml/2006/picture">
+                <pic:pic xmlns:pic="http://schemas.openxmlformats.org/drawingml/2006/picture">
+                  <pic:nvPicPr>
+                    <pic:cNvPr id="145" name="Image 145" descr="Une image contenant texte&#10;&#10;Description générée automatiquement"/>
+                    <pic:cNvPicPr/>
+                  </pic:nvPicPr>
+                  <pic:blipFill>
+                    <a:blip r:embed="rId37">
+                      <a:extLst>
+                        <a:ext uri="{28A0092B-C50C-407E-A947-70E740481C1C}">
+                          <a14:useLocalDpi xmlns:a14="http://schemas.microsoft.com/office/drawing/2010/main" val="0"/>
+                        </a:ext>
+                      </a:extLst>
+                    </a:blip>
+                    <a:stretch>
+                      <a:fillRect/>
+                    </a:stretch>
+                  </pic:blipFill>
+                  <pic:spPr>
+                    <a:xfrm>
+                      <a:off x="0" y="0"/>
+                      <a:ext cx="3035300" cy="1689100"/>
+                    </a:xfrm>
+                    <a:prstGeom prst="rect">
+                      <a:avLst/>
+                    </a:prstGeom>
+                    <a:ln w="3175" cap="sq">
+                      <a:solidFill>
+                        <a:srgbClr val="000000"/>
+                      </a:solidFill>
+                      <a:prstDash val="solid"/>
+                      <a:miter lim="800000"/>
+                    </a:ln>
+                    <a:effectLst>
+                      <a:outerShdw blurRad="50800" dist="38100" dir="2700000" algn="tl" rotWithShape="0">
+                        <a:srgbClr val="000000">
+                          <a:alpha val="43000"/>
+                        </a:srgbClr>
+                      </a:outerShdw>
+                    </a:effectLst>
+                  </pic:spPr>
+                </pic:pic>
+              </a:graphicData>
+            </a:graphic>
+          </wp:inline>
+        </w:drawing>
+      </w:r>
+    </w:p>
     <w:p/>
     <w:p>
       <w:pPr>
@@ -7350,7 +7440,7 @@
                     <pic:cNvPicPr/>
                   </pic:nvPicPr>
                   <pic:blipFill>
-                    <a:blip r:embed="rId37">
+                    <a:blip r:embed="rId38">
                       <a:extLst>
                         <a:ext uri="{28A0092B-C50C-407E-A947-70E740481C1C}">
                           <a14:useLocalDpi xmlns:a14="http://schemas.microsoft.com/office/drawing/2010/main" val="0"/>
@@ -7429,6 +7519,7 @@
         </w:numPr>
       </w:pPr>
       <w:r>
+        <w:lastRenderedPageBreak/>
         <w:t>Les commandes en livraison apparaissent sous forme de liste (numéro de commande, détails de la commande, moyen de paiement utilisé, livreur concerné)</w:t>
       </w:r>
     </w:p>
@@ -7482,7 +7573,7 @@
                     <pic:cNvPicPr/>
                   </pic:nvPicPr>
                   <pic:blipFill>
-                    <a:blip r:embed="rId38">
+                    <a:blip r:embed="rId39">
                       <a:extLst>
                         <a:ext uri="{28A0092B-C50C-407E-A947-70E740481C1C}">
                           <a14:useLocalDpi xmlns:a14="http://schemas.microsoft.com/office/drawing/2010/main" val="0"/>
@@ -7554,6 +7645,114 @@
       </w:r>
     </w:p>
     <w:p/>
+    <w:p>
+      <w:pPr>
+        <w:pStyle w:val="Titre4"/>
+      </w:pPr>
+      <w:r>
+        <w:t>Activité des points de vente</w:t>
+      </w:r>
+    </w:p>
+    <w:p/>
+    <w:p>
+      <w:pPr>
+        <w:jc w:val="center"/>
+      </w:pPr>
+      <w:r>
+        <w:rPr>
+          <w:noProof/>
+        </w:rPr>
+        <w:drawing>
+          <wp:inline distT="0" distB="0" distL="0" distR="0" wp14:anchorId="76845E49" wp14:editId="184A7514">
+            <wp:extent cx="3111500" cy="1612900"/>
+            <wp:effectExtent l="38100" t="38100" r="88900" b="88900"/>
+            <wp:docPr id="3" name="Image 3" descr="Une image contenant texte&#10;&#10;Description générée automatiquement"/>
+            <wp:cNvGraphicFramePr>
+              <a:graphicFrameLocks xmlns:a="http://schemas.openxmlformats.org/drawingml/2006/main" noChangeAspect="1"/>
+            </wp:cNvGraphicFramePr>
+            <a:graphic xmlns:a="http://schemas.openxmlformats.org/drawingml/2006/main">
+              <a:graphicData uri="http://schemas.openxmlformats.org/drawingml/2006/picture">
+                <pic:pic xmlns:pic="http://schemas.openxmlformats.org/drawingml/2006/picture">
+                  <pic:nvPicPr>
+                    <pic:cNvPr id="3" name="Image 3" descr="Une image contenant texte&#10;&#10;Description générée automatiquement"/>
+                    <pic:cNvPicPr/>
+                  </pic:nvPicPr>
+                  <pic:blipFill>
+                    <a:blip r:embed="rId40">
+                      <a:extLst>
+                        <a:ext uri="{28A0092B-C50C-407E-A947-70E740481C1C}">
+                          <a14:useLocalDpi xmlns:a14="http://schemas.microsoft.com/office/drawing/2010/main" val="0"/>
+                        </a:ext>
+                      </a:extLst>
+                    </a:blip>
+                    <a:stretch>
+                      <a:fillRect/>
+                    </a:stretch>
+                  </pic:blipFill>
+                  <pic:spPr>
+                    <a:xfrm>
+                      <a:off x="0" y="0"/>
+                      <a:ext cx="3111500" cy="1612900"/>
+                    </a:xfrm>
+                    <a:prstGeom prst="rect">
+                      <a:avLst/>
+                    </a:prstGeom>
+                    <a:ln w="3175" cap="sq">
+                      <a:solidFill>
+                        <a:srgbClr val="000000"/>
+                      </a:solidFill>
+                      <a:prstDash val="solid"/>
+                      <a:miter lim="800000"/>
+                    </a:ln>
+                    <a:effectLst>
+                      <a:outerShdw blurRad="50800" dist="38100" dir="2700000" algn="tl" rotWithShape="0">
+                        <a:srgbClr val="000000">
+                          <a:alpha val="43000"/>
+                        </a:srgbClr>
+                      </a:outerShdw>
+                    </a:effectLst>
+                  </pic:spPr>
+                </pic:pic>
+              </a:graphicData>
+            </a:graphic>
+          </wp:inline>
+        </w:drawing>
+      </w:r>
+    </w:p>
+    <w:p>
+      <w:pPr>
+        <w:rPr>
+          <w:i/>
+          <w:iCs w:val="0"/>
+          <w:color w:val="2E74B5" w:themeColor="accent5" w:themeShade="BF"/>
+        </w:rPr>
+      </w:pPr>
+      <w:r>
+        <w:rPr>
+          <w:i/>
+          <w:iCs w:val="0"/>
+          <w:color w:val="2E74B5" w:themeColor="accent5" w:themeShade="BF"/>
+        </w:rPr>
+        <w:t>To do</w:t>
+      </w:r>
+    </w:p>
+    <w:p>
+      <w:pPr>
+        <w:pStyle w:val="Paragraphedeliste"/>
+        <w:numPr>
+          <w:ilvl w:val="0"/>
+          <w:numId w:val="12"/>
+        </w:numPr>
+      </w:pPr>
+      <w:r>
+        <w:t>Créer un bouton "Activité globale", menant vers une page recensant l'intégralité de l'activité tel que le nombre de commande en attente globale, toutes les commandes en livraison, etc.</w:t>
+      </w:r>
+    </w:p>
+    <w:p/>
+    <w:p/>
+    <w:p/>
+    <w:p/>
+    <w:p/>
     <w:p/>
     <w:p>
       <w:pPr>
@@ -7598,7 +7797,7 @@
                     <pic:cNvPicPr/>
                   </pic:nvPicPr>
                   <pic:blipFill>
-                    <a:blip r:embed="rId39">
+                    <a:blip r:embed="rId41">
                       <a:extLst>
                         <a:ext uri="{28A0092B-C50C-407E-A947-70E740481C1C}">
                           <a14:useLocalDpi xmlns:a14="http://schemas.microsoft.com/office/drawing/2010/main" val="0"/>
@@ -7715,7 +7914,7 @@
                     <pic:cNvPicPr/>
                   </pic:nvPicPr>
                   <pic:blipFill>
-                    <a:blip r:embed="rId40">
+                    <a:blip r:embed="rId42">
                       <a:extLst>
                         <a:ext uri="{28A0092B-C50C-407E-A947-70E740481C1C}">
                           <a14:useLocalDpi xmlns:a14="http://schemas.microsoft.com/office/drawing/2010/main" val="0"/>

</xml_diff>